<commit_message>
udah bisa post ke api tapi filenya rusak
</commit_message>
<xml_diff>
--- a/BAB III/BAB-III.docx
+++ b/BAB III/BAB-III.docx
@@ -6399,6 +6399,932 @@
       </w:pPr>
       <w:r>
         <w:rPr>
+          <w:rFonts w:ascii="Times New Roman" w:hAnsi="Times New Roman" w:cs="Times New Roman"/>
+          <w:sz w:val="24"/>
+          <w:szCs w:val="24"/>
+        </w:rPr>
+        <w:t xml:space="preserve">Pada </w:t>
+      </w:r>
+      <w:proofErr w:type="spellStart"/>
+      <w:r>
+        <w:rPr>
+          <w:rFonts w:ascii="Times New Roman" w:hAnsi="Times New Roman" w:cs="Times New Roman"/>
+          <w:color w:val="FF0000"/>
+          <w:sz w:val="24"/>
+          <w:szCs w:val="24"/>
+        </w:rPr>
+        <w:t>gambar</w:t>
+      </w:r>
+      <w:proofErr w:type="spellEnd"/>
+      <w:r>
+        <w:rPr>
+          <w:rFonts w:ascii="Times New Roman" w:hAnsi="Times New Roman" w:cs="Times New Roman"/>
+          <w:color w:val="FF0000"/>
+          <w:sz w:val="24"/>
+          <w:szCs w:val="24"/>
+        </w:rPr>
+        <w:t xml:space="preserve"> </w:t>
+      </w:r>
+      <w:proofErr w:type="spellStart"/>
+      <w:r>
+        <w:rPr>
+          <w:rFonts w:ascii="Times New Roman" w:hAnsi="Times New Roman" w:cs="Times New Roman"/>
+          <w:sz w:val="24"/>
+          <w:szCs w:val="24"/>
+        </w:rPr>
+        <w:t>merupakan</w:t>
+      </w:r>
+      <w:proofErr w:type="spellEnd"/>
+      <w:r>
+        <w:rPr>
+          <w:rFonts w:ascii="Times New Roman" w:hAnsi="Times New Roman" w:cs="Times New Roman"/>
+          <w:sz w:val="24"/>
+          <w:szCs w:val="24"/>
+        </w:rPr>
+        <w:t xml:space="preserve"> flowchart </w:t>
+      </w:r>
+      <w:proofErr w:type="spellStart"/>
+      <w:r>
+        <w:rPr>
+          <w:rFonts w:ascii="Times New Roman" w:hAnsi="Times New Roman" w:cs="Times New Roman"/>
+          <w:sz w:val="24"/>
+          <w:szCs w:val="24"/>
+        </w:rPr>
+        <w:t>dari</w:t>
+      </w:r>
+      <w:proofErr w:type="spellEnd"/>
+      <w:r>
+        <w:rPr>
+          <w:rFonts w:ascii="Times New Roman" w:hAnsi="Times New Roman" w:cs="Times New Roman"/>
+          <w:sz w:val="24"/>
+          <w:szCs w:val="24"/>
+        </w:rPr>
+        <w:t xml:space="preserve"> proses data understanding, data preparation dan modelling. Proses </w:t>
+      </w:r>
+      <w:proofErr w:type="spellStart"/>
+      <w:r>
+        <w:rPr>
+          <w:rFonts w:ascii="Times New Roman" w:hAnsi="Times New Roman" w:cs="Times New Roman"/>
+          <w:sz w:val="24"/>
+          <w:szCs w:val="24"/>
+        </w:rPr>
+        <w:t>pengumpulan</w:t>
+      </w:r>
+      <w:proofErr w:type="spellEnd"/>
+      <w:r>
+        <w:rPr>
+          <w:rFonts w:ascii="Times New Roman" w:hAnsi="Times New Roman" w:cs="Times New Roman"/>
+          <w:sz w:val="24"/>
+          <w:szCs w:val="24"/>
+        </w:rPr>
+        <w:t xml:space="preserve"> data </w:t>
+      </w:r>
+      <w:proofErr w:type="spellStart"/>
+      <w:r>
+        <w:rPr>
+          <w:rFonts w:ascii="Times New Roman" w:hAnsi="Times New Roman" w:cs="Times New Roman"/>
+          <w:sz w:val="24"/>
+          <w:szCs w:val="24"/>
+        </w:rPr>
+        <w:t>dilakukan</w:t>
+      </w:r>
+      <w:proofErr w:type="spellEnd"/>
+      <w:r>
+        <w:rPr>
+          <w:rFonts w:ascii="Times New Roman" w:hAnsi="Times New Roman" w:cs="Times New Roman"/>
+          <w:sz w:val="24"/>
+          <w:szCs w:val="24"/>
+        </w:rPr>
+        <w:t xml:space="preserve"> </w:t>
+      </w:r>
+      <w:proofErr w:type="spellStart"/>
+      <w:r>
+        <w:rPr>
+          <w:rFonts w:ascii="Times New Roman" w:hAnsi="Times New Roman" w:cs="Times New Roman"/>
+          <w:sz w:val="24"/>
+          <w:szCs w:val="24"/>
+        </w:rPr>
+        <w:t>dengan</w:t>
+      </w:r>
+      <w:proofErr w:type="spellEnd"/>
+      <w:r>
+        <w:rPr>
+          <w:rFonts w:ascii="Times New Roman" w:hAnsi="Times New Roman" w:cs="Times New Roman"/>
+          <w:sz w:val="24"/>
+          <w:szCs w:val="24"/>
+        </w:rPr>
+        <w:t xml:space="preserve"> </w:t>
+      </w:r>
+      <w:proofErr w:type="spellStart"/>
+      <w:r>
+        <w:rPr>
+          <w:rFonts w:ascii="Times New Roman" w:hAnsi="Times New Roman" w:cs="Times New Roman"/>
+          <w:sz w:val="24"/>
+          <w:szCs w:val="24"/>
+        </w:rPr>
+        <w:t>membuat</w:t>
+      </w:r>
+      <w:proofErr w:type="spellEnd"/>
+      <w:r>
+        <w:rPr>
+          <w:rFonts w:ascii="Times New Roman" w:hAnsi="Times New Roman" w:cs="Times New Roman"/>
+          <w:sz w:val="24"/>
+          <w:szCs w:val="24"/>
+        </w:rPr>
+        <w:t xml:space="preserve"> </w:t>
+      </w:r>
+      <w:proofErr w:type="spellStart"/>
+      <w:r>
+        <w:rPr>
+          <w:rFonts w:ascii="Times New Roman" w:hAnsi="Times New Roman" w:cs="Times New Roman"/>
+          <w:sz w:val="24"/>
+          <w:szCs w:val="24"/>
+        </w:rPr>
+        <w:t>suatu</w:t>
+      </w:r>
+      <w:proofErr w:type="spellEnd"/>
+      <w:r>
+        <w:rPr>
+          <w:rFonts w:ascii="Times New Roman" w:hAnsi="Times New Roman" w:cs="Times New Roman"/>
+          <w:sz w:val="24"/>
+          <w:szCs w:val="24"/>
+        </w:rPr>
+        <w:t xml:space="preserve"> </w:t>
+      </w:r>
+      <w:proofErr w:type="spellStart"/>
+      <w:r>
+        <w:rPr>
+          <w:rFonts w:ascii="Times New Roman" w:hAnsi="Times New Roman" w:cs="Times New Roman"/>
+          <w:sz w:val="24"/>
+          <w:szCs w:val="24"/>
+        </w:rPr>
+        <w:t>rancangan</w:t>
+      </w:r>
+      <w:proofErr w:type="spellEnd"/>
+      <w:r>
+        <w:rPr>
+          <w:rFonts w:ascii="Times New Roman" w:hAnsi="Times New Roman" w:cs="Times New Roman"/>
+          <w:sz w:val="24"/>
+          <w:szCs w:val="24"/>
+        </w:rPr>
+        <w:t xml:space="preserve"> </w:t>
+      </w:r>
+      <w:proofErr w:type="spellStart"/>
+      <w:r>
+        <w:rPr>
+          <w:rFonts w:ascii="Times New Roman" w:hAnsi="Times New Roman" w:cs="Times New Roman"/>
+          <w:sz w:val="24"/>
+          <w:szCs w:val="24"/>
+        </w:rPr>
+        <w:t>aplikasi</w:t>
+      </w:r>
+      <w:proofErr w:type="spellEnd"/>
+      <w:r>
+        <w:rPr>
+          <w:rFonts w:ascii="Times New Roman" w:hAnsi="Times New Roman" w:cs="Times New Roman"/>
+          <w:sz w:val="24"/>
+          <w:szCs w:val="24"/>
+        </w:rPr>
+        <w:t xml:space="preserve"> </w:t>
+      </w:r>
+      <w:proofErr w:type="spellStart"/>
+      <w:r>
+        <w:rPr>
+          <w:rFonts w:ascii="Times New Roman" w:hAnsi="Times New Roman" w:cs="Times New Roman"/>
+          <w:sz w:val="24"/>
+          <w:szCs w:val="24"/>
+        </w:rPr>
+        <w:t>berbasis</w:t>
+      </w:r>
+      <w:proofErr w:type="spellEnd"/>
+      <w:r>
+        <w:rPr>
+          <w:rFonts w:ascii="Times New Roman" w:hAnsi="Times New Roman" w:cs="Times New Roman"/>
+          <w:sz w:val="24"/>
+          <w:szCs w:val="24"/>
+        </w:rPr>
+        <w:t xml:space="preserve"> web yang </w:t>
+      </w:r>
+      <w:proofErr w:type="spellStart"/>
+      <w:r>
+        <w:rPr>
+          <w:rFonts w:ascii="Times New Roman" w:hAnsi="Times New Roman" w:cs="Times New Roman"/>
+          <w:sz w:val="24"/>
+          <w:szCs w:val="24"/>
+        </w:rPr>
+        <w:t>bisa</w:t>
+      </w:r>
+      <w:proofErr w:type="spellEnd"/>
+      <w:r>
+        <w:rPr>
+          <w:rFonts w:ascii="Times New Roman" w:hAnsi="Times New Roman" w:cs="Times New Roman"/>
+          <w:sz w:val="24"/>
+          <w:szCs w:val="24"/>
+        </w:rPr>
+        <w:t xml:space="preserve"> </w:t>
+      </w:r>
+      <w:proofErr w:type="spellStart"/>
+      <w:r>
+        <w:rPr>
+          <w:rFonts w:ascii="Times New Roman" w:hAnsi="Times New Roman" w:cs="Times New Roman"/>
+          <w:sz w:val="24"/>
+          <w:szCs w:val="24"/>
+        </w:rPr>
+        <w:t>digunakan</w:t>
+      </w:r>
+      <w:proofErr w:type="spellEnd"/>
+      <w:r>
+        <w:rPr>
+          <w:rFonts w:ascii="Times New Roman" w:hAnsi="Times New Roman" w:cs="Times New Roman"/>
+          <w:sz w:val="24"/>
+          <w:szCs w:val="24"/>
+        </w:rPr>
+        <w:t xml:space="preserve"> </w:t>
+      </w:r>
+      <w:proofErr w:type="spellStart"/>
+      <w:r>
+        <w:rPr>
+          <w:rFonts w:ascii="Times New Roman" w:hAnsi="Times New Roman" w:cs="Times New Roman"/>
+          <w:sz w:val="24"/>
+          <w:szCs w:val="24"/>
+        </w:rPr>
+        <w:t>untuk</w:t>
+      </w:r>
+      <w:proofErr w:type="spellEnd"/>
+      <w:r>
+        <w:rPr>
+          <w:rFonts w:ascii="Times New Roman" w:hAnsi="Times New Roman" w:cs="Times New Roman"/>
+          <w:sz w:val="24"/>
+          <w:szCs w:val="24"/>
+        </w:rPr>
+        <w:t xml:space="preserve"> </w:t>
+      </w:r>
+      <w:proofErr w:type="spellStart"/>
+      <w:r>
+        <w:rPr>
+          <w:rFonts w:ascii="Times New Roman" w:hAnsi="Times New Roman" w:cs="Times New Roman"/>
+          <w:sz w:val="24"/>
+          <w:szCs w:val="24"/>
+        </w:rPr>
+        <w:t>mengumpulkan</w:t>
+      </w:r>
+      <w:proofErr w:type="spellEnd"/>
+      <w:r>
+        <w:rPr>
+          <w:rFonts w:ascii="Times New Roman" w:hAnsi="Times New Roman" w:cs="Times New Roman"/>
+          <w:sz w:val="24"/>
+          <w:szCs w:val="24"/>
+        </w:rPr>
+        <w:t xml:space="preserve"> </w:t>
+      </w:r>
+      <w:proofErr w:type="spellStart"/>
+      <w:r>
+        <w:rPr>
+          <w:rFonts w:ascii="Times New Roman" w:hAnsi="Times New Roman" w:cs="Times New Roman"/>
+          <w:sz w:val="24"/>
+          <w:szCs w:val="24"/>
+        </w:rPr>
+        <w:t>gambar</w:t>
+      </w:r>
+      <w:proofErr w:type="spellEnd"/>
+      <w:r>
+        <w:rPr>
+          <w:rFonts w:ascii="Times New Roman" w:hAnsi="Times New Roman" w:cs="Times New Roman"/>
+          <w:sz w:val="24"/>
+          <w:szCs w:val="24"/>
+        </w:rPr>
+        <w:t xml:space="preserve"> </w:t>
+      </w:r>
+      <w:proofErr w:type="spellStart"/>
+      <w:r>
+        <w:rPr>
+          <w:rFonts w:ascii="Times New Roman" w:hAnsi="Times New Roman" w:cs="Times New Roman"/>
+          <w:sz w:val="24"/>
+          <w:szCs w:val="24"/>
+        </w:rPr>
+        <w:t>wajah</w:t>
+      </w:r>
+      <w:proofErr w:type="spellEnd"/>
+      <w:r>
+        <w:rPr>
+          <w:rFonts w:ascii="Times New Roman" w:hAnsi="Times New Roman" w:cs="Times New Roman"/>
+          <w:sz w:val="24"/>
+          <w:szCs w:val="24"/>
+        </w:rPr>
+        <w:t xml:space="preserve">. Proses data </w:t>
+      </w:r>
+      <w:r>
+        <w:rPr>
+          <w:rFonts w:ascii="Times New Roman" w:hAnsi="Times New Roman" w:cs="Times New Roman"/>
+          <w:sz w:val="24"/>
+          <w:szCs w:val="24"/>
+        </w:rPr>
+        <w:lastRenderedPageBreak/>
+        <w:t xml:space="preserve">understanding yang </w:t>
+      </w:r>
+      <w:proofErr w:type="spellStart"/>
+      <w:r>
+        <w:rPr>
+          <w:rFonts w:ascii="Times New Roman" w:hAnsi="Times New Roman" w:cs="Times New Roman"/>
+          <w:sz w:val="24"/>
+          <w:szCs w:val="24"/>
+        </w:rPr>
+        <w:t>akan</w:t>
+      </w:r>
+      <w:proofErr w:type="spellEnd"/>
+      <w:r>
+        <w:rPr>
+          <w:rFonts w:ascii="Times New Roman" w:hAnsi="Times New Roman" w:cs="Times New Roman"/>
+          <w:sz w:val="24"/>
+          <w:szCs w:val="24"/>
+        </w:rPr>
+        <w:t xml:space="preserve"> </w:t>
+      </w:r>
+      <w:proofErr w:type="spellStart"/>
+      <w:r>
+        <w:rPr>
+          <w:rFonts w:ascii="Times New Roman" w:hAnsi="Times New Roman" w:cs="Times New Roman"/>
+          <w:sz w:val="24"/>
+          <w:szCs w:val="24"/>
+        </w:rPr>
+        <w:t>dilakukan</w:t>
+      </w:r>
+      <w:proofErr w:type="spellEnd"/>
+      <w:r>
+        <w:rPr>
+          <w:rFonts w:ascii="Times New Roman" w:hAnsi="Times New Roman" w:cs="Times New Roman"/>
+          <w:sz w:val="24"/>
+          <w:szCs w:val="24"/>
+        </w:rPr>
+        <w:t xml:space="preserve"> </w:t>
+      </w:r>
+      <w:proofErr w:type="spellStart"/>
+      <w:r>
+        <w:rPr>
+          <w:rFonts w:ascii="Times New Roman" w:hAnsi="Times New Roman" w:cs="Times New Roman"/>
+          <w:sz w:val="24"/>
+          <w:szCs w:val="24"/>
+        </w:rPr>
+        <w:t>adalah</w:t>
+      </w:r>
+      <w:proofErr w:type="spellEnd"/>
+      <w:r>
+        <w:rPr>
+          <w:rFonts w:ascii="Times New Roman" w:hAnsi="Times New Roman" w:cs="Times New Roman"/>
+          <w:sz w:val="24"/>
+          <w:szCs w:val="24"/>
+        </w:rPr>
+        <w:t xml:space="preserve"> </w:t>
+      </w:r>
+      <w:proofErr w:type="spellStart"/>
+      <w:r>
+        <w:rPr>
+          <w:rFonts w:ascii="Times New Roman" w:hAnsi="Times New Roman" w:cs="Times New Roman"/>
+          <w:sz w:val="24"/>
+          <w:szCs w:val="24"/>
+        </w:rPr>
+        <w:t>dengan</w:t>
+      </w:r>
+      <w:proofErr w:type="spellEnd"/>
+      <w:r>
+        <w:rPr>
+          <w:rFonts w:ascii="Times New Roman" w:hAnsi="Times New Roman" w:cs="Times New Roman"/>
+          <w:sz w:val="24"/>
+          <w:szCs w:val="24"/>
+        </w:rPr>
+        <w:t xml:space="preserve"> </w:t>
+      </w:r>
+      <w:proofErr w:type="spellStart"/>
+      <w:r>
+        <w:rPr>
+          <w:rFonts w:ascii="Times New Roman" w:hAnsi="Times New Roman" w:cs="Times New Roman"/>
+          <w:sz w:val="24"/>
+          <w:szCs w:val="24"/>
+        </w:rPr>
+        <w:t>memahami</w:t>
+      </w:r>
+      <w:proofErr w:type="spellEnd"/>
+      <w:r>
+        <w:rPr>
+          <w:rFonts w:ascii="Times New Roman" w:hAnsi="Times New Roman" w:cs="Times New Roman"/>
+          <w:sz w:val="24"/>
+          <w:szCs w:val="24"/>
+        </w:rPr>
+        <w:t xml:space="preserve"> dan </w:t>
+      </w:r>
+      <w:proofErr w:type="spellStart"/>
+      <w:r>
+        <w:rPr>
+          <w:rFonts w:ascii="Times New Roman" w:hAnsi="Times New Roman" w:cs="Times New Roman"/>
+          <w:sz w:val="24"/>
+          <w:szCs w:val="24"/>
+        </w:rPr>
+        <w:t>mengidentifikasi</w:t>
+      </w:r>
+      <w:proofErr w:type="spellEnd"/>
+      <w:r>
+        <w:rPr>
+          <w:rFonts w:ascii="Times New Roman" w:hAnsi="Times New Roman" w:cs="Times New Roman"/>
+          <w:sz w:val="24"/>
+          <w:szCs w:val="24"/>
+        </w:rPr>
+        <w:t xml:space="preserve"> </w:t>
+      </w:r>
+      <w:proofErr w:type="spellStart"/>
+      <w:r>
+        <w:rPr>
+          <w:rFonts w:ascii="Times New Roman" w:hAnsi="Times New Roman" w:cs="Times New Roman"/>
+          <w:sz w:val="24"/>
+          <w:szCs w:val="24"/>
+        </w:rPr>
+        <w:t>potensi</w:t>
+      </w:r>
+      <w:proofErr w:type="spellEnd"/>
+      <w:r>
+        <w:rPr>
+          <w:rFonts w:ascii="Times New Roman" w:hAnsi="Times New Roman" w:cs="Times New Roman"/>
+          <w:sz w:val="24"/>
+          <w:szCs w:val="24"/>
+        </w:rPr>
+        <w:t xml:space="preserve"> </w:t>
+      </w:r>
+      <w:proofErr w:type="spellStart"/>
+      <w:r>
+        <w:rPr>
+          <w:rFonts w:ascii="Times New Roman" w:hAnsi="Times New Roman" w:cs="Times New Roman"/>
+          <w:sz w:val="24"/>
+          <w:szCs w:val="24"/>
+        </w:rPr>
+        <w:t>masalah</w:t>
+      </w:r>
+      <w:proofErr w:type="spellEnd"/>
+      <w:r>
+        <w:rPr>
+          <w:rFonts w:ascii="Times New Roman" w:hAnsi="Times New Roman" w:cs="Times New Roman"/>
+          <w:sz w:val="24"/>
+          <w:szCs w:val="24"/>
+        </w:rPr>
+        <w:t xml:space="preserve"> </w:t>
+      </w:r>
+      <w:proofErr w:type="spellStart"/>
+      <w:r>
+        <w:rPr>
+          <w:rFonts w:ascii="Times New Roman" w:hAnsi="Times New Roman" w:cs="Times New Roman"/>
+          <w:sz w:val="24"/>
+          <w:szCs w:val="24"/>
+        </w:rPr>
+        <w:t>dalam</w:t>
+      </w:r>
+      <w:proofErr w:type="spellEnd"/>
+      <w:r>
+        <w:rPr>
+          <w:rFonts w:ascii="Times New Roman" w:hAnsi="Times New Roman" w:cs="Times New Roman"/>
+          <w:sz w:val="24"/>
+          <w:szCs w:val="24"/>
+        </w:rPr>
+        <w:t xml:space="preserve"> data. </w:t>
+      </w:r>
+      <w:proofErr w:type="spellStart"/>
+      <w:r>
+        <w:rPr>
+          <w:rFonts w:ascii="Times New Roman" w:hAnsi="Times New Roman" w:cs="Times New Roman"/>
+          <w:sz w:val="24"/>
+          <w:szCs w:val="24"/>
+        </w:rPr>
+        <w:t>Selanjutnya</w:t>
+      </w:r>
+      <w:proofErr w:type="spellEnd"/>
+      <w:r>
+        <w:rPr>
+          <w:rFonts w:ascii="Times New Roman" w:hAnsi="Times New Roman" w:cs="Times New Roman"/>
+          <w:sz w:val="24"/>
+          <w:szCs w:val="24"/>
+        </w:rPr>
+        <w:t xml:space="preserve"> </w:t>
+      </w:r>
+      <w:proofErr w:type="spellStart"/>
+      <w:r>
+        <w:rPr>
+          <w:rFonts w:ascii="Times New Roman" w:hAnsi="Times New Roman" w:cs="Times New Roman"/>
+          <w:sz w:val="24"/>
+          <w:szCs w:val="24"/>
+        </w:rPr>
+        <w:t>akan</w:t>
+      </w:r>
+      <w:proofErr w:type="spellEnd"/>
+      <w:r>
+        <w:rPr>
+          <w:rFonts w:ascii="Times New Roman" w:hAnsi="Times New Roman" w:cs="Times New Roman"/>
+          <w:sz w:val="24"/>
+          <w:szCs w:val="24"/>
+        </w:rPr>
+        <w:t xml:space="preserve"> </w:t>
+      </w:r>
+      <w:proofErr w:type="spellStart"/>
+      <w:r>
+        <w:rPr>
+          <w:rFonts w:ascii="Times New Roman" w:hAnsi="Times New Roman" w:cs="Times New Roman"/>
+          <w:sz w:val="24"/>
+          <w:szCs w:val="24"/>
+        </w:rPr>
+        <w:t>dilakukan</w:t>
+      </w:r>
+      <w:proofErr w:type="spellEnd"/>
+      <w:r>
+        <w:rPr>
+          <w:rFonts w:ascii="Times New Roman" w:hAnsi="Times New Roman" w:cs="Times New Roman"/>
+          <w:sz w:val="24"/>
+          <w:szCs w:val="24"/>
+        </w:rPr>
+        <w:t xml:space="preserve"> </w:t>
+      </w:r>
+      <w:proofErr w:type="spellStart"/>
+      <w:r>
+        <w:rPr>
+          <w:rFonts w:ascii="Times New Roman" w:hAnsi="Times New Roman" w:cs="Times New Roman"/>
+          <w:color w:val="FF0000"/>
+          <w:sz w:val="24"/>
+          <w:szCs w:val="24"/>
+        </w:rPr>
+        <w:t>tahap</w:t>
+      </w:r>
+      <w:proofErr w:type="spellEnd"/>
+      <w:r>
+        <w:rPr>
+          <w:rFonts w:ascii="Times New Roman" w:hAnsi="Times New Roman" w:cs="Times New Roman"/>
+          <w:color w:val="FF0000"/>
+          <w:sz w:val="24"/>
+          <w:szCs w:val="24"/>
+        </w:rPr>
+        <w:t xml:space="preserve"> preparation</w:t>
+      </w:r>
+      <w:r>
+        <w:rPr>
+          <w:rFonts w:ascii="Times New Roman" w:hAnsi="Times New Roman" w:cs="Times New Roman"/>
+          <w:sz w:val="24"/>
+          <w:szCs w:val="24"/>
+        </w:rPr>
+        <w:t xml:space="preserve">. </w:t>
+      </w:r>
+      <w:proofErr w:type="spellStart"/>
+      <w:r>
+        <w:rPr>
+          <w:rFonts w:ascii="Times New Roman" w:hAnsi="Times New Roman" w:cs="Times New Roman"/>
+          <w:sz w:val="24"/>
+          <w:szCs w:val="24"/>
+        </w:rPr>
+        <w:t>Kemudian</w:t>
+      </w:r>
+      <w:proofErr w:type="spellEnd"/>
+      <w:r>
+        <w:rPr>
+          <w:rFonts w:ascii="Times New Roman" w:hAnsi="Times New Roman" w:cs="Times New Roman"/>
+          <w:sz w:val="24"/>
+          <w:szCs w:val="24"/>
+        </w:rPr>
+        <w:t xml:space="preserve"> </w:t>
+      </w:r>
+      <w:proofErr w:type="spellStart"/>
+      <w:r>
+        <w:rPr>
+          <w:rFonts w:ascii="Times New Roman" w:hAnsi="Times New Roman" w:cs="Times New Roman"/>
+          <w:sz w:val="24"/>
+          <w:szCs w:val="24"/>
+        </w:rPr>
+        <w:t>setelah</w:t>
+      </w:r>
+      <w:proofErr w:type="spellEnd"/>
+      <w:r>
+        <w:rPr>
+          <w:rFonts w:ascii="Times New Roman" w:hAnsi="Times New Roman" w:cs="Times New Roman"/>
+          <w:sz w:val="24"/>
+          <w:szCs w:val="24"/>
+        </w:rPr>
+        <w:t xml:space="preserve"> data </w:t>
+      </w:r>
+      <w:proofErr w:type="spellStart"/>
+      <w:r>
+        <w:rPr>
+          <w:rFonts w:ascii="Times New Roman" w:hAnsi="Times New Roman" w:cs="Times New Roman"/>
+          <w:sz w:val="24"/>
+          <w:szCs w:val="24"/>
+        </w:rPr>
+        <w:t>melewati</w:t>
+      </w:r>
+      <w:proofErr w:type="spellEnd"/>
+      <w:r>
+        <w:rPr>
+          <w:rFonts w:ascii="Times New Roman" w:hAnsi="Times New Roman" w:cs="Times New Roman"/>
+          <w:sz w:val="24"/>
+          <w:szCs w:val="24"/>
+        </w:rPr>
+        <w:t xml:space="preserve"> proses data understanding dan data preparation </w:t>
+      </w:r>
+      <w:proofErr w:type="spellStart"/>
+      <w:r>
+        <w:rPr>
+          <w:rFonts w:ascii="Times New Roman" w:hAnsi="Times New Roman" w:cs="Times New Roman"/>
+          <w:sz w:val="24"/>
+          <w:szCs w:val="24"/>
+        </w:rPr>
+        <w:t>selanjutnya</w:t>
+      </w:r>
+      <w:proofErr w:type="spellEnd"/>
+      <w:r>
+        <w:rPr>
+          <w:rFonts w:ascii="Times New Roman" w:hAnsi="Times New Roman" w:cs="Times New Roman"/>
+          <w:sz w:val="24"/>
+          <w:szCs w:val="24"/>
+        </w:rPr>
+        <w:t xml:space="preserve"> </w:t>
+      </w:r>
+      <w:proofErr w:type="spellStart"/>
+      <w:r>
+        <w:rPr>
+          <w:rFonts w:ascii="Times New Roman" w:hAnsi="Times New Roman" w:cs="Times New Roman"/>
+          <w:sz w:val="24"/>
+          <w:szCs w:val="24"/>
+        </w:rPr>
+        <w:t>adalah</w:t>
+      </w:r>
+      <w:proofErr w:type="spellEnd"/>
+      <w:r>
+        <w:rPr>
+          <w:rFonts w:ascii="Times New Roman" w:hAnsi="Times New Roman" w:cs="Times New Roman"/>
+          <w:sz w:val="24"/>
+          <w:szCs w:val="24"/>
+        </w:rPr>
+        <w:t xml:space="preserve"> proses </w:t>
+      </w:r>
+      <w:proofErr w:type="spellStart"/>
+      <w:r>
+        <w:rPr>
+          <w:rFonts w:ascii="Times New Roman" w:hAnsi="Times New Roman" w:cs="Times New Roman"/>
+          <w:sz w:val="24"/>
+          <w:szCs w:val="24"/>
+        </w:rPr>
+        <w:t>pembangunan</w:t>
+      </w:r>
+      <w:proofErr w:type="spellEnd"/>
+      <w:r>
+        <w:rPr>
+          <w:rFonts w:ascii="Times New Roman" w:hAnsi="Times New Roman" w:cs="Times New Roman"/>
+          <w:sz w:val="24"/>
+          <w:szCs w:val="24"/>
+        </w:rPr>
+        <w:t xml:space="preserve"> model </w:t>
+      </w:r>
+      <w:proofErr w:type="spellStart"/>
+      <w:r>
+        <w:rPr>
+          <w:rFonts w:ascii="Times New Roman" w:hAnsi="Times New Roman" w:cs="Times New Roman"/>
+          <w:sz w:val="24"/>
+          <w:szCs w:val="24"/>
+        </w:rPr>
+        <w:t>dengan</w:t>
+      </w:r>
+      <w:proofErr w:type="spellEnd"/>
+      <w:r>
+        <w:rPr>
+          <w:rFonts w:ascii="Times New Roman" w:hAnsi="Times New Roman" w:cs="Times New Roman"/>
+          <w:sz w:val="24"/>
+          <w:szCs w:val="24"/>
+        </w:rPr>
+        <w:t xml:space="preserve"> </w:t>
+      </w:r>
+      <w:proofErr w:type="spellStart"/>
+      <w:r>
+        <w:rPr>
+          <w:rFonts w:ascii="Times New Roman" w:hAnsi="Times New Roman" w:cs="Times New Roman"/>
+          <w:sz w:val="24"/>
+          <w:szCs w:val="24"/>
+        </w:rPr>
+        <w:t>menggunakan</w:t>
+      </w:r>
+      <w:proofErr w:type="spellEnd"/>
+      <w:r>
+        <w:rPr>
+          <w:rFonts w:ascii="Times New Roman" w:hAnsi="Times New Roman" w:cs="Times New Roman"/>
+          <w:sz w:val="24"/>
+          <w:szCs w:val="24"/>
+        </w:rPr>
+        <w:t xml:space="preserve"> </w:t>
+      </w:r>
+      <w:proofErr w:type="spellStart"/>
+      <w:r>
+        <w:rPr>
+          <w:rFonts w:ascii="Times New Roman" w:hAnsi="Times New Roman" w:cs="Times New Roman"/>
+          <w:sz w:val="24"/>
+          <w:szCs w:val="24"/>
+        </w:rPr>
+        <w:t>algortma</w:t>
+      </w:r>
+      <w:proofErr w:type="spellEnd"/>
+      <w:r>
+        <w:rPr>
+          <w:rFonts w:ascii="Times New Roman" w:hAnsi="Times New Roman" w:cs="Times New Roman"/>
+          <w:sz w:val="24"/>
+          <w:szCs w:val="24"/>
+        </w:rPr>
+        <w:t xml:space="preserve"> CNN. </w:t>
+      </w:r>
+      <w:proofErr w:type="spellStart"/>
+      <w:r>
+        <w:rPr>
+          <w:rFonts w:ascii="Times New Roman" w:hAnsi="Times New Roman" w:cs="Times New Roman"/>
+          <w:sz w:val="24"/>
+          <w:szCs w:val="24"/>
+        </w:rPr>
+        <w:t>Seperti</w:t>
+      </w:r>
+      <w:proofErr w:type="spellEnd"/>
+      <w:r>
+        <w:rPr>
+          <w:rFonts w:ascii="Times New Roman" w:hAnsi="Times New Roman" w:cs="Times New Roman"/>
+          <w:sz w:val="24"/>
+          <w:szCs w:val="24"/>
+        </w:rPr>
+        <w:t xml:space="preserve"> yang </w:t>
+      </w:r>
+      <w:proofErr w:type="spellStart"/>
+      <w:r>
+        <w:rPr>
+          <w:rFonts w:ascii="Times New Roman" w:hAnsi="Times New Roman" w:cs="Times New Roman"/>
+          <w:sz w:val="24"/>
+          <w:szCs w:val="24"/>
+        </w:rPr>
+        <w:t>terlihat</w:t>
+      </w:r>
+      <w:proofErr w:type="spellEnd"/>
+      <w:r>
+        <w:rPr>
+          <w:rFonts w:ascii="Times New Roman" w:hAnsi="Times New Roman" w:cs="Times New Roman"/>
+          <w:sz w:val="24"/>
+          <w:szCs w:val="24"/>
+        </w:rPr>
+        <w:t xml:space="preserve"> pada </w:t>
+      </w:r>
+      <w:proofErr w:type="spellStart"/>
+      <w:r>
+        <w:rPr>
+          <w:rFonts w:ascii="Times New Roman" w:hAnsi="Times New Roman" w:cs="Times New Roman"/>
+          <w:color w:val="FF0000"/>
+          <w:sz w:val="24"/>
+          <w:szCs w:val="24"/>
+        </w:rPr>
+        <w:t>gambar</w:t>
+      </w:r>
+      <w:proofErr w:type="spellEnd"/>
+      <w:r>
+        <w:rPr>
+          <w:rFonts w:ascii="Times New Roman" w:hAnsi="Times New Roman" w:cs="Times New Roman"/>
+          <w:color w:val="FF0000"/>
+          <w:sz w:val="24"/>
+          <w:szCs w:val="24"/>
+        </w:rPr>
+        <w:t xml:space="preserve"> </w:t>
+      </w:r>
+      <w:proofErr w:type="spellStart"/>
+      <w:r>
+        <w:rPr>
+          <w:rFonts w:ascii="Times New Roman" w:hAnsi="Times New Roman" w:cs="Times New Roman"/>
+          <w:sz w:val="24"/>
+          <w:szCs w:val="24"/>
+        </w:rPr>
+        <w:t>akan</w:t>
+      </w:r>
+      <w:proofErr w:type="spellEnd"/>
+      <w:r>
+        <w:rPr>
+          <w:rFonts w:ascii="Times New Roman" w:hAnsi="Times New Roman" w:cs="Times New Roman"/>
+          <w:sz w:val="24"/>
+          <w:szCs w:val="24"/>
+        </w:rPr>
+        <w:t xml:space="preserve"> </w:t>
+      </w:r>
+      <w:proofErr w:type="spellStart"/>
+      <w:r>
+        <w:rPr>
+          <w:rFonts w:ascii="Times New Roman" w:hAnsi="Times New Roman" w:cs="Times New Roman"/>
+          <w:sz w:val="24"/>
+          <w:szCs w:val="24"/>
+        </w:rPr>
+        <w:t>menggunakan</w:t>
+      </w:r>
+      <w:proofErr w:type="spellEnd"/>
+      <w:r>
+        <w:rPr>
+          <w:rFonts w:ascii="Times New Roman" w:hAnsi="Times New Roman" w:cs="Times New Roman"/>
+          <w:sz w:val="24"/>
+          <w:szCs w:val="24"/>
+        </w:rPr>
+        <w:t xml:space="preserve"> API </w:t>
+      </w:r>
+      <w:proofErr w:type="spellStart"/>
+      <w:r>
+        <w:rPr>
+          <w:rFonts w:ascii="Times New Roman" w:hAnsi="Times New Roman" w:cs="Times New Roman"/>
+          <w:sz w:val="24"/>
+          <w:szCs w:val="24"/>
+        </w:rPr>
+        <w:t>untuk</w:t>
+      </w:r>
+      <w:proofErr w:type="spellEnd"/>
+      <w:r>
+        <w:rPr>
+          <w:rFonts w:ascii="Times New Roman" w:hAnsi="Times New Roman" w:cs="Times New Roman"/>
+          <w:sz w:val="24"/>
+          <w:szCs w:val="24"/>
+        </w:rPr>
+        <w:t xml:space="preserve"> </w:t>
+      </w:r>
+      <w:proofErr w:type="spellStart"/>
+      <w:r>
+        <w:rPr>
+          <w:rFonts w:ascii="Times New Roman" w:hAnsi="Times New Roman" w:cs="Times New Roman"/>
+          <w:sz w:val="24"/>
+          <w:szCs w:val="24"/>
+        </w:rPr>
+        <w:t>menjadi</w:t>
+      </w:r>
+      <w:proofErr w:type="spellEnd"/>
+      <w:r>
+        <w:rPr>
+          <w:rFonts w:ascii="Times New Roman" w:hAnsi="Times New Roman" w:cs="Times New Roman"/>
+          <w:sz w:val="24"/>
+          <w:szCs w:val="24"/>
+        </w:rPr>
+        <w:t xml:space="preserve"> </w:t>
+      </w:r>
+      <w:proofErr w:type="spellStart"/>
+      <w:r>
+        <w:rPr>
+          <w:rFonts w:ascii="Times New Roman" w:hAnsi="Times New Roman" w:cs="Times New Roman"/>
+          <w:sz w:val="24"/>
+          <w:szCs w:val="24"/>
+        </w:rPr>
+        <w:t>jembatan</w:t>
+      </w:r>
+      <w:proofErr w:type="spellEnd"/>
+      <w:r>
+        <w:rPr>
+          <w:rFonts w:ascii="Times New Roman" w:hAnsi="Times New Roman" w:cs="Times New Roman"/>
+          <w:sz w:val="24"/>
+          <w:szCs w:val="24"/>
+        </w:rPr>
+        <w:t xml:space="preserve"> </w:t>
+      </w:r>
+      <w:proofErr w:type="spellStart"/>
+      <w:r>
+        <w:rPr>
+          <w:rFonts w:ascii="Times New Roman" w:hAnsi="Times New Roman" w:cs="Times New Roman"/>
+          <w:sz w:val="24"/>
+          <w:szCs w:val="24"/>
+        </w:rPr>
+        <w:t>dari</w:t>
+      </w:r>
+      <w:proofErr w:type="spellEnd"/>
+      <w:r>
+        <w:rPr>
+          <w:rFonts w:ascii="Times New Roman" w:hAnsi="Times New Roman" w:cs="Times New Roman"/>
+          <w:sz w:val="24"/>
+          <w:szCs w:val="24"/>
+        </w:rPr>
+        <w:t xml:space="preserve"> proses capturing image </w:t>
+      </w:r>
+      <w:proofErr w:type="spellStart"/>
+      <w:r>
+        <w:rPr>
+          <w:rFonts w:ascii="Times New Roman" w:hAnsi="Times New Roman" w:cs="Times New Roman"/>
+          <w:sz w:val="24"/>
+          <w:szCs w:val="24"/>
+        </w:rPr>
+        <w:t>dengan</w:t>
+      </w:r>
+      <w:proofErr w:type="spellEnd"/>
+      <w:r>
+        <w:rPr>
+          <w:rFonts w:ascii="Times New Roman" w:hAnsi="Times New Roman" w:cs="Times New Roman"/>
+          <w:sz w:val="24"/>
+          <w:szCs w:val="24"/>
+        </w:rPr>
+        <w:t xml:space="preserve"> proses training model. </w:t>
+      </w:r>
+      <w:bookmarkStart w:id="0" w:name="_GoBack"/>
+      <w:bookmarkEnd w:id="0"/>
+    </w:p>
+    <w:p>
+      <w:pPr>
+        <w:spacing w:line="360" w:lineRule="auto"/>
+        <w:jc w:val="both"/>
+        <w:rPr>
+          <w:rFonts w:ascii="Times New Roman" w:hAnsi="Times New Roman" w:cs="Times New Roman"/>
+          <w:sz w:val="24"/>
+          <w:szCs w:val="24"/>
+        </w:rPr>
+      </w:pPr>
+      <w:r>
+        <w:rPr>
           <w:noProof/>
           <w:color w:val="FF0000"/>
         </w:rPr>
@@ -7479,12 +8405,7 @@
       </w:r>
       <w:proofErr w:type="spellStart"/>
       <w:r>
-        <w:t>memba</w:t>
-      </w:r>
-      <w:bookmarkStart w:id="0" w:name="_GoBack"/>
-      <w:bookmarkEnd w:id="0"/>
-      <w:r>
-        <w:t>ca</w:t>
+        <w:t>membaca</w:t>
       </w:r>
       <w:proofErr w:type="spellEnd"/>
       <w:r>
@@ -10764,13 +11685,7 @@
             <w:rPr>
               <w:rFonts w:ascii="Cambria Math" w:hAnsi="Cambria Math"/>
             </w:rPr>
-            <m:t>×100</m:t>
-          </m:r>
-          <m:r>
-            <w:rPr>
-              <w:rFonts w:ascii="Cambria Math" w:hAnsi="Cambria Math"/>
-            </w:rPr>
-            <m:t>%</m:t>
+            <m:t>×100%</m:t>
           </m:r>
         </m:oMath>
       </m:oMathPara>
@@ -10824,13 +11739,7 @@
             <w:rPr>
               <w:rFonts w:ascii="Cambria Math" w:hAnsi="Cambria Math"/>
             </w:rPr>
-            <m:t>×100</m:t>
-          </m:r>
-          <m:r>
-            <w:rPr>
-              <w:rFonts w:ascii="Cambria Math" w:hAnsi="Cambria Math"/>
-            </w:rPr>
-            <m:t>%</m:t>
+            <m:t>×100%</m:t>
           </m:r>
         </m:oMath>
       </m:oMathPara>
@@ -10884,13 +11793,7 @@
             <w:rPr>
               <w:rFonts w:ascii="Cambria Math" w:hAnsi="Cambria Math"/>
             </w:rPr>
-            <m:t>×100</m:t>
-          </m:r>
-          <m:r>
-            <w:rPr>
-              <w:rFonts w:ascii="Cambria Math" w:hAnsi="Cambria Math"/>
-            </w:rPr>
-            <m:t>%</m:t>
+            <m:t>×100%</m:t>
           </m:r>
         </m:oMath>
       </m:oMathPara>
@@ -10944,13 +11847,7 @@
             <w:rPr>
               <w:rFonts w:ascii="Cambria Math" w:hAnsi="Cambria Math"/>
             </w:rPr>
-            <m:t>×100</m:t>
-          </m:r>
-          <m:r>
-            <w:rPr>
-              <w:rFonts w:ascii="Cambria Math" w:hAnsi="Cambria Math"/>
-            </w:rPr>
-            <m:t>%</m:t>
+            <m:t>×100%</m:t>
           </m:r>
         </m:oMath>
       </m:oMathPara>
@@ -13643,7 +14540,7 @@
 </file>
 
 <file path=customXml/itemProps1.xml><?xml version="1.0" encoding="utf-8"?>
-<ds:datastoreItem xmlns:ds="http://schemas.openxmlformats.org/officeDocument/2006/customXml" ds:itemID="{A2A6E8F4-F24C-406C-85D1-FA2F5813C721}">
+<ds:datastoreItem xmlns:ds="http://schemas.openxmlformats.org/officeDocument/2006/customXml" ds:itemID="{09371E0E-E91C-44DD-BBD1-F4F5E1A3F3F5}">
   <ds:schemaRefs>
     <ds:schemaRef ds:uri="http://schemas.openxmlformats.org/officeDocument/2006/bibliography"/>
   </ds:schemaRefs>

</xml_diff>